<commit_message>
class + vue done
</commit_message>
<xml_diff>
--- a/Documentation/!!Plan de travail.docx
+++ b/Documentation/!!Plan de travail.docx
@@ -49,10 +49,12 @@
           <w:szCs w:val="32"/>
           <w:u w:val="single"/>
         </w:rPr>
-        <w:t xml:space="preserve"> </w:t>
-      </w:r>
-      <w:proofErr w:type="spellStart"/>
-      <w:r>
+        <w:t xml:space="preserve"> core agenda professeur indépendant : </w:t>
+      </w:r>
+    </w:p>
+    <w:p>
+      <w:pPr>
+        <w:jc w:val="center"/>
         <w:rPr>
           <w:b/>
           <w:bCs/>
@@ -62,9 +64,7 @@
           <w:szCs w:val="32"/>
           <w:u w:val="single"/>
         </w:rPr>
-        <w:t>core</w:t>
-      </w:r>
-      <w:proofErr w:type="spellEnd"/>
+      </w:pPr>
       <w:r>
         <w:rPr>
           <w:b/>
@@ -75,7 +75,7 @@
           <w:szCs w:val="32"/>
           <w:u w:val="single"/>
         </w:rPr>
-        <w:t xml:space="preserve"> agenda professeur indépendant : </w:t>
+        <w:t>Plan de travail</w:t>
       </w:r>
     </w:p>
     <w:p>
@@ -91,78 +91,20 @@
           <w:u w:val="single"/>
         </w:rPr>
       </w:pPr>
-      <w:r>
-        <w:rPr>
-          <w:b/>
-          <w:bCs/>
-          <w:i/>
-          <w:iCs/>
-          <w:sz w:val="32"/>
-          <w:szCs w:val="32"/>
-          <w:u w:val="single"/>
-        </w:rPr>
-        <w:t>Plan de travail</w:t>
-      </w:r>
-    </w:p>
-    <w:p>
-      <w:pPr>
-        <w:jc w:val="center"/>
-        <w:rPr>
-          <w:b/>
-          <w:bCs/>
-          <w:i/>
-          <w:iCs/>
-          <w:sz w:val="32"/>
-          <w:szCs w:val="32"/>
-          <w:u w:val="single"/>
-        </w:rPr>
-      </w:pPr>
-    </w:p>
-    <w:p>
-      <w:pPr>
-        <w:rPr>
-          <w:sz w:val="24"/>
-          <w:szCs w:val="24"/>
-        </w:rPr>
-      </w:pPr>
-      <w:r>
-        <w:rPr>
-          <w:sz w:val="24"/>
-          <w:szCs w:val="24"/>
-        </w:rPr>
-        <w:t>Le site web sera divisé en 3 parties différentes </w:t>
-      </w:r>
-      <w:proofErr w:type="gramStart"/>
-      <w:r>
-        <w:rPr>
-          <w:sz w:val="24"/>
-          <w:szCs w:val="24"/>
-        </w:rPr>
-        <w:t>( 3</w:t>
-      </w:r>
-      <w:proofErr w:type="gramEnd"/>
-      <w:r>
-        <w:rPr>
-          <w:sz w:val="24"/>
-          <w:szCs w:val="24"/>
-        </w:rPr>
-        <w:t xml:space="preserve"> </w:t>
-      </w:r>
-      <w:proofErr w:type="spellStart"/>
-      <w:r>
-        <w:rPr>
-          <w:sz w:val="24"/>
-          <w:szCs w:val="24"/>
-        </w:rPr>
-        <w:t>layout</w:t>
-      </w:r>
-      <w:proofErr w:type="spellEnd"/>
-      <w:r>
-        <w:rPr>
-          <w:sz w:val="24"/>
-          <w:szCs w:val="24"/>
-        </w:rPr>
-        <w:t xml:space="preserve"> différents ) :</w:t>
+    </w:p>
+    <w:p>
+      <w:pPr>
+        <w:rPr>
+          <w:sz w:val="24"/>
+          <w:szCs w:val="24"/>
+        </w:rPr>
+      </w:pPr>
+      <w:r>
+        <w:rPr>
+          <w:sz w:val="24"/>
+          <w:szCs w:val="24"/>
+        </w:rPr>
+        <w:t>Le site web sera divisé en 3 parties différentes ( 3 layout différents ) :</w:t>
       </w:r>
     </w:p>
     <w:p>
@@ -236,23 +178,7 @@
           <w:sz w:val="24"/>
           <w:szCs w:val="24"/>
         </w:rPr>
-        <w:t xml:space="preserve"> au mouse </w:t>
-      </w:r>
-      <w:proofErr w:type="spellStart"/>
-      <w:r>
-        <w:rPr>
-          <w:sz w:val="24"/>
-          <w:szCs w:val="24"/>
-        </w:rPr>
-        <w:t>hover</w:t>
-      </w:r>
-      <w:proofErr w:type="spellEnd"/>
-      <w:r>
-        <w:rPr>
-          <w:sz w:val="24"/>
-          <w:szCs w:val="24"/>
-        </w:rPr>
-        <w:t xml:space="preserve"> pour la connexion en tant qu’</w:t>
+        <w:t xml:space="preserve"> au mouse hover pour la connexion en tant qu’</w:t>
       </w:r>
       <w:r>
         <w:rPr>
@@ -435,7 +361,14 @@
           <w:sz w:val="24"/>
           <w:szCs w:val="24"/>
         </w:rPr>
-        <w:t xml:space="preserve"> permettra d’ajouter des périodes (date début + date fin) de les modifier et de les supprimer.</w:t>
+        <w:t xml:space="preserve"> permettra </w:t>
+      </w:r>
+      <w:r>
+        <w:rPr>
+          <w:sz w:val="24"/>
+          <w:szCs w:val="24"/>
+        </w:rPr>
+        <w:t>de supprimer un congé ou d’ajouter un congé, jour par jour</w:t>
       </w:r>
     </w:p>
     <w:p>
@@ -766,16 +699,7 @@
           <w:sz w:val="24"/>
           <w:szCs w:val="24"/>
         </w:rPr>
-        <w:t>Un bouton q</w:t>
-      </w:r>
-      <w:bookmarkStart w:id="0" w:name="_GoBack"/>
-      <w:bookmarkEnd w:id="0"/>
-      <w:r>
-        <w:rPr>
-          <w:sz w:val="24"/>
-          <w:szCs w:val="24"/>
-        </w:rPr>
-        <w:t xml:space="preserve">ui affiche le calendrier complet du professeur </w:t>
+        <w:t xml:space="preserve">Un bouton qui affiche le calendrier complet du professeur </w:t>
       </w:r>
     </w:p>
     <w:sectPr>

</xml_diff>

<commit_message>
ajout de ma partie ?
</commit_message>
<xml_diff>
--- a/Documentation/!!Plan de travail.docx
+++ b/Documentation/!!Plan de travail.docx
@@ -49,10 +49,12 @@
           <w:szCs w:val="32"/>
           <w:u w:val="single"/>
         </w:rPr>
-        <w:t xml:space="preserve"> </w:t>
-      </w:r>
-      <w:proofErr w:type="spellStart"/>
-      <w:r>
+        <w:t xml:space="preserve"> core agenda professeur indépendant : </w:t>
+      </w:r>
+    </w:p>
+    <w:p>
+      <w:pPr>
+        <w:jc w:val="center"/>
         <w:rPr>
           <w:b/>
           <w:bCs/>
@@ -62,9 +64,7 @@
           <w:szCs w:val="32"/>
           <w:u w:val="single"/>
         </w:rPr>
-        <w:t>core</w:t>
-      </w:r>
-      <w:proofErr w:type="spellEnd"/>
+      </w:pPr>
       <w:r>
         <w:rPr>
           <w:b/>
@@ -75,7 +75,7 @@
           <w:szCs w:val="32"/>
           <w:u w:val="single"/>
         </w:rPr>
-        <w:t xml:space="preserve"> agenda professeur indépendant : </w:t>
+        <w:t>Plan de travail</w:t>
       </w:r>
     </w:p>
     <w:p>
@@ -91,78 +91,20 @@
           <w:u w:val="single"/>
         </w:rPr>
       </w:pPr>
-      <w:r>
-        <w:rPr>
-          <w:b/>
-          <w:bCs/>
-          <w:i/>
-          <w:iCs/>
-          <w:sz w:val="32"/>
-          <w:szCs w:val="32"/>
-          <w:u w:val="single"/>
-        </w:rPr>
-        <w:t>Plan de travail</w:t>
-      </w:r>
-    </w:p>
-    <w:p>
-      <w:pPr>
-        <w:jc w:val="center"/>
-        <w:rPr>
-          <w:b/>
-          <w:bCs/>
-          <w:i/>
-          <w:iCs/>
-          <w:sz w:val="32"/>
-          <w:szCs w:val="32"/>
-          <w:u w:val="single"/>
-        </w:rPr>
-      </w:pPr>
-    </w:p>
-    <w:p>
-      <w:pPr>
-        <w:rPr>
-          <w:sz w:val="24"/>
-          <w:szCs w:val="24"/>
-        </w:rPr>
-      </w:pPr>
-      <w:r>
-        <w:rPr>
-          <w:sz w:val="24"/>
-          <w:szCs w:val="24"/>
-        </w:rPr>
-        <w:t>Le site web sera divisé en 3 parties différentes </w:t>
-      </w:r>
-      <w:proofErr w:type="gramStart"/>
-      <w:r>
-        <w:rPr>
-          <w:sz w:val="24"/>
-          <w:szCs w:val="24"/>
-        </w:rPr>
-        <w:t>( 3</w:t>
-      </w:r>
-      <w:proofErr w:type="gramEnd"/>
-      <w:r>
-        <w:rPr>
-          <w:sz w:val="24"/>
-          <w:szCs w:val="24"/>
-        </w:rPr>
-        <w:t xml:space="preserve"> </w:t>
-      </w:r>
-      <w:proofErr w:type="spellStart"/>
-      <w:r>
-        <w:rPr>
-          <w:sz w:val="24"/>
-          <w:szCs w:val="24"/>
-        </w:rPr>
-        <w:t>layout</w:t>
-      </w:r>
-      <w:proofErr w:type="spellEnd"/>
-      <w:r>
-        <w:rPr>
-          <w:sz w:val="24"/>
-          <w:szCs w:val="24"/>
-        </w:rPr>
-        <w:t xml:space="preserve"> différents ) :</w:t>
+    </w:p>
+    <w:p>
+      <w:pPr>
+        <w:rPr>
+          <w:sz w:val="24"/>
+          <w:szCs w:val="24"/>
+        </w:rPr>
+      </w:pPr>
+      <w:r>
+        <w:rPr>
+          <w:sz w:val="24"/>
+          <w:szCs w:val="24"/>
+        </w:rPr>
+        <w:t>Le site web sera divisé en 3 parties différentes ( 3 layout différents ) :</w:t>
       </w:r>
     </w:p>
     <w:p>
@@ -236,23 +178,7 @@
           <w:sz w:val="24"/>
           <w:szCs w:val="24"/>
         </w:rPr>
-        <w:t xml:space="preserve"> au mouse </w:t>
-      </w:r>
-      <w:proofErr w:type="spellStart"/>
-      <w:r>
-        <w:rPr>
-          <w:sz w:val="24"/>
-          <w:szCs w:val="24"/>
-        </w:rPr>
-        <w:t>hover</w:t>
-      </w:r>
-      <w:proofErr w:type="spellEnd"/>
-      <w:r>
-        <w:rPr>
-          <w:sz w:val="24"/>
-          <w:szCs w:val="24"/>
-        </w:rPr>
-        <w:t xml:space="preserve"> pour la connexion en tant qu’</w:t>
+        <w:t xml:space="preserve"> au mouse hover pour la connexion en tant qu’</w:t>
       </w:r>
       <w:r>
         <w:rPr>
@@ -435,7 +361,14 @@
           <w:sz w:val="24"/>
           <w:szCs w:val="24"/>
         </w:rPr>
-        <w:t xml:space="preserve"> permettra d’ajouter des périodes (date début + date fin) de les modifier et de les supprimer.</w:t>
+        <w:t xml:space="preserve"> permettra </w:t>
+      </w:r>
+      <w:r>
+        <w:rPr>
+          <w:sz w:val="24"/>
+          <w:szCs w:val="24"/>
+        </w:rPr>
+        <w:t>de supprimer un congé ou d’ajouter un congé, jour par jour</w:t>
       </w:r>
     </w:p>
     <w:p>
@@ -766,16 +699,7 @@
           <w:sz w:val="24"/>
           <w:szCs w:val="24"/>
         </w:rPr>
-        <w:t>Un bouton q</w:t>
-      </w:r>
-      <w:bookmarkStart w:id="0" w:name="_GoBack"/>
-      <w:bookmarkEnd w:id="0"/>
-      <w:r>
-        <w:rPr>
-          <w:sz w:val="24"/>
-          <w:szCs w:val="24"/>
-        </w:rPr>
-        <w:t xml:space="preserve">ui affiche le calendrier complet du professeur </w:t>
+        <w:t xml:space="preserve">Un bouton qui affiche le calendrier complet du professeur </w:t>
       </w:r>
     </w:p>
     <w:sectPr>

</xml_diff>